<commit_message>
addSingleItem and searchItem functional. Created and connected to equipment database.
</commit_message>
<xml_diff>
--- a/backend/assets/files/Offsite_Equipment_List_-_VD1.0.docx
+++ b/backend/assets/files/Offsite_Equipment_List_-_VD1.0.docx
@@ -24,7 +24,7 @@
         <w:rPr>
           <w:noProof/>
         </w:rPr>
-        <w:pict w14:anchorId="78ECB6A3">
+        <w:pict w14:anchorId="04A130D3">
           <v:rect id="_x0000_i1029" alt="" style="width:468pt;height:.05pt;mso-width-percent:0;mso-height-percent:0;mso-width-percent:0;mso-height-percent:0" o:hralign="center" o:hrstd="t" o:hr="t" fillcolor="#a0a0a0" stroked="f"/>
         </w:pict>
       </w:r>
@@ -175,7 +175,7 @@
         <w:rPr>
           <w:noProof/>
         </w:rPr>
-        <w:pict w14:anchorId="6D72B48C">
+        <w:pict w14:anchorId="57596A1F">
           <v:rect id="_x0000_i1028" alt="" style="width:468pt;height:.05pt;mso-width-percent:0;mso-height-percent:0;mso-width-percent:0;mso-height-percent:0" o:hralign="center" o:hrstd="t" o:hr="t" fillcolor="#a0a0a0" stroked="f"/>
         </w:pict>
       </w:r>
@@ -270,7 +270,7 @@
         <w:rPr>
           <w:noProof/>
         </w:rPr>
-        <w:pict w14:anchorId="733D25EE">
+        <w:pict w14:anchorId="58805AF5">
           <v:rect id="_x0000_i1027" alt="" style="width:468pt;height:.05pt;mso-width-percent:0;mso-height-percent:0;mso-width-percent:0;mso-height-percent:0" o:hralign="center" o:hrstd="t" o:hr="t" fillcolor="#a0a0a0" stroked="f"/>
         </w:pict>
       </w:r>
@@ -4157,7 +4157,7 @@
         <w:rPr>
           <w:noProof/>
         </w:rPr>
-        <w:pict w14:anchorId="2F44B1CC">
+        <w:pict w14:anchorId="3FE9C2C9">
           <v:rect id="_x0000_i1026" alt="" style="width:468pt;height:.05pt;mso-width-percent:0;mso-height-percent:0;mso-width-percent:0;mso-height-percent:0" o:hralign="center" o:hrstd="t" o:hr="t" fillcolor="#a0a0a0" stroked="f"/>
         </w:pict>
       </w:r>
@@ -6312,7 +6312,7 @@
         <w:rPr>
           <w:noProof/>
         </w:rPr>
-        <w:pict w14:anchorId="2C4FCC29">
+        <w:pict w14:anchorId="567C78D3">
           <v:rect id="_x0000_i1025" alt="" style="width:468pt;height:.05pt;mso-width-percent:0;mso-height-percent:0;mso-width-percent:0;mso-height-percent:0" o:hralign="center" o:hrstd="t" o:hr="t" fillcolor="#a0a0a0" stroked="f"/>
         </w:pict>
       </w:r>
@@ -6466,6 +6466,7 @@
             </w:r>
           </w:p>
         </w:tc>
+        <w:bookmarkStart w:id="2" w:name="_GoBack"/>
         <w:tc>
           <w:tcPr>
             <w:tcW w:w="1530" w:type="dxa"/>
@@ -6498,6 +6499,7 @@
             <w:r>
               <w:fldChar w:fldCharType="end"/>
             </w:r>
+            <w:bookmarkEnd w:id="2"/>
           </w:p>
         </w:tc>
         <w:tc>
@@ -9092,7 +9094,6 @@
             </w:r>
           </w:p>
         </w:tc>
-        <w:bookmarkStart w:id="2" w:name="_GoBack"/>
         <w:tc>
           <w:tcPr>
             <w:tcW w:w="1165" w:type="dxa"/>
@@ -9145,7 +9146,6 @@
               </w:rPr>
               <w:fldChar w:fldCharType="end"/>
             </w:r>
-            <w:bookmarkEnd w:id="2"/>
           </w:p>
         </w:tc>
       </w:tr>
@@ -19392,7 +19392,7 @@
 </file>
 
 <file path=customXml/itemProps1.xml><?xml version="1.0" encoding="utf-8"?>
-<ds:datastoreItem xmlns:ds="http://schemas.openxmlformats.org/officeDocument/2006/customXml" ds:itemID="{EE11F25A-5229-6147-A50B-5C960AED4E7D}">
+<ds:datastoreItem xmlns:ds="http://schemas.openxmlformats.org/officeDocument/2006/customXml" ds:itemID="{A118E97E-E6B7-664D-A9C3-D18AC0924FF2}">
   <ds:schemaRefs>
     <ds:schemaRef ds:uri="http://schemas.openxmlformats.org/officeDocument/2006/bibliography"/>
   </ds:schemaRefs>

</xml_diff>